<commit_message>
edits from Katharina and Maxxi and Judy's edits on her laptop after
</commit_message>
<xml_diff>
--- a/Documents/Decisions.docx
+++ b/Documents/Decisions.docx
@@ -2928,9 +2928,9 @@
       </w:tblPr>
       <w:tblGrid>
         <w:gridCol w:w="1812"/>
-        <w:gridCol w:w="1185"/>
-        <w:gridCol w:w="2968"/>
-        <w:gridCol w:w="3045"/>
+        <w:gridCol w:w="1572"/>
+        <w:gridCol w:w="2833"/>
+        <w:gridCol w:w="2793"/>
       </w:tblGrid>
       <w:tr>
         <w:tc>
@@ -3108,6 +3108,28 @@
               <w:t>1</w:t>
             </w:r>
           </w:p>
+          <w:p/>
+          <w:p>
+            <w:commentRangeStart w:id="7"/>
+            <w:commentRangeStart w:id="8"/>
+            <w:r>
+              <w:t>MAYBE SET TO 0?????</w:t>
+            </w:r>
+            <w:commentRangeEnd w:id="7"/>
+            <w:r>
+              <w:rPr>
+                <w:rStyle w:val="CommentReference"/>
+              </w:rPr>
+              <w:commentReference w:id="7"/>
+            </w:r>
+            <w:commentRangeEnd w:id="8"/>
+            <w:r>
+              <w:rPr>
+                <w:rStyle w:val="CommentReference"/>
+              </w:rPr>
+              <w:commentReference w:id="8"/>
+            </w:r>
+          </w:p>
         </w:tc>
         <w:tc>
           <w:tcPr>
@@ -3228,11 +3250,11 @@
           </w:tcPr>
           <w:p>
             <w:r>
-              <w:t xml:space="preserve">choice of the covariance matrix of the noise; "full" to have a full covariance matrix for each state (with off-diagonal elements different from zero), </w:t>
+              <w:t xml:space="preserve">choice of the covariance matrix of the noise; "full" to have a full covariance matrix for each state (with off-diagonal </w:t>
             </w:r>
             <w:r>
               <w:lastRenderedPageBreak/>
-              <w:t>"</w:t>
+              <w:t>elements different from zero), "</w:t>
             </w:r>
             <w:proofErr w:type="spellStart"/>
             <w:r>
@@ -3307,7 +3329,14 @@
               <w:rPr>
                 <w:color w:val="000000" w:themeColor="text1"/>
               </w:rPr>
-              <w:t xml:space="preserve"> is variability of the ROI, </w:t>
+              <w:t xml:space="preserve"> </w:t>
+            </w:r>
+            <w:r>
+              <w:rPr>
+                <w:color w:val="000000" w:themeColor="text1"/>
+              </w:rPr>
+              <w:lastRenderedPageBreak/>
+              <w:t xml:space="preserve">is variability of the ROI, </w:t>
             </w:r>
             <w:proofErr w:type="spellStart"/>
             <w:r>
@@ -3321,14 +3350,7 @@
               <w:rPr>
                 <w:color w:val="000000" w:themeColor="text1"/>
               </w:rPr>
-              <w:t xml:space="preserve"> is covariance of </w:t>
-            </w:r>
-            <w:r>
-              <w:rPr>
-                <w:color w:val="000000" w:themeColor="text1"/>
-              </w:rPr>
-              <w:lastRenderedPageBreak/>
-              <w:t xml:space="preserve">different ROIs (if positive high, regions </w:t>
+              <w:t xml:space="preserve"> is covariance of different ROIs (if positive high, regions </w:t>
             </w:r>
             <w:proofErr w:type="spellStart"/>
             <w:r>
@@ -3668,7 +3690,11 @@
               <w:t>. V</w:t>
             </w:r>
             <w:r>
-              <w:t xml:space="preserve">alue of the diagonal of the prior of the transition probability matrix; the higher, the more persistent the states will be (default to 10). Note that this value is relative; the prior competes with the data, in such a way that if we have very long time series, </w:t>
+              <w:t xml:space="preserve">alue of the diagonal of the prior of the transition probability matrix; the higher, the more persistent the states will be (default to 10). Note that this value is relative; the prior </w:t>
+            </w:r>
+            <w:r>
+              <w:lastRenderedPageBreak/>
+              <w:t xml:space="preserve">competes with the data, in such a way that if we have very long time series, </w:t>
             </w:r>
             <w:proofErr w:type="spellStart"/>
             <w:r>
@@ -3676,11 +3702,7 @@
             </w:r>
             <w:proofErr w:type="spellEnd"/>
             <w:r>
-              <w:t xml:space="preserve"> will have an irrelevant </w:t>
-            </w:r>
-            <w:r>
-              <w:lastRenderedPageBreak/>
-              <w:t>effect unless is set to a very big value.</w:t>
+              <w:t xml:space="preserve"> will have an irrelevant effect unless is set to a very big value.</w:t>
             </w:r>
           </w:p>
         </w:tc>
@@ -3738,6 +3760,7 @@
               <w:rPr>
                 <w:color w:val="FF0000"/>
               </w:rPr>
+              <w:lastRenderedPageBreak/>
               <w:t>Hold out dataset to estimate parameters</w:t>
             </w:r>
           </w:p>
@@ -3756,14 +3779,7 @@
               <w:rPr>
                 <w:color w:val="FF0000"/>
               </w:rPr>
-              <w:t xml:space="preserve">Or try other algorithms to determine </w:t>
-            </w:r>
-            <w:r>
-              <w:rPr>
-                <w:color w:val="FF0000"/>
-              </w:rPr>
-              <w:lastRenderedPageBreak/>
-              <w:t>underlying set of states directly (HMM adjacent but not HMM)</w:t>
+              <w:t>Or try other algorithms to determine underlying set of states directly (HMM adjacent but not HMM)</w:t>
             </w:r>
           </w:p>
           <w:p/>
@@ -4059,7 +4075,11 @@
             </w:r>
             <w:proofErr w:type="spellEnd"/>
             <w:r>
-              <w:t xml:space="preserve">) with n=0,1,2, never going further in the past than indicated by order. To check which past samples will be used, use the function </w:t>
+              <w:t xml:space="preserve">) with n=0,1,2, never going further in the past than indicated by order. To check which past </w:t>
+            </w:r>
+            <w:r>
+              <w:lastRenderedPageBreak/>
+              <w:t xml:space="preserve">samples will be used, use the function </w:t>
             </w:r>
             <w:proofErr w:type="spellStart"/>
             <w:proofErr w:type="gramStart"/>
@@ -4080,11 +4100,7 @@
             </w:r>
             <w:proofErr w:type="spellEnd"/>
             <w:r>
-              <w:t xml:space="preserve"> is needed to cover until certain frequency using a given </w:t>
-            </w:r>
-            <w:r>
-              <w:lastRenderedPageBreak/>
-              <w:t xml:space="preserve">number of lags, use </w:t>
+              <w:t xml:space="preserve"> is needed to cover until certain frequency using a given number of lags, use </w:t>
             </w:r>
             <w:proofErr w:type="spellStart"/>
             <w:proofErr w:type="gramStart"/>
@@ -4323,23 +4339,23 @@
       <w:pPr>
         <w:pStyle w:val="Heading2"/>
       </w:pPr>
-      <w:bookmarkStart w:id="7" w:name="_Toc200784770"/>
+      <w:bookmarkStart w:id="9" w:name="_Toc200784770"/>
       <w:proofErr w:type="spellStart"/>
       <w:r>
         <w:t>AnalyseResults</w:t>
       </w:r>
-      <w:bookmarkEnd w:id="7"/>
+      <w:bookmarkEnd w:id="9"/>
       <w:proofErr w:type="spellEnd"/>
     </w:p>
     <w:p>
       <w:pPr>
         <w:pStyle w:val="Heading3"/>
       </w:pPr>
-      <w:bookmarkStart w:id="8" w:name="_Toc200784771"/>
+      <w:bookmarkStart w:id="10" w:name="_Toc200784771"/>
       <w:r>
         <w:t>Transition Probabilities</w:t>
       </w:r>
-      <w:bookmarkEnd w:id="8"/>
+      <w:bookmarkEnd w:id="10"/>
     </w:p>
     <w:p>
       <w:r>
@@ -4372,11 +4388,11 @@
       <w:pPr>
         <w:pStyle w:val="Heading3"/>
       </w:pPr>
-      <w:bookmarkStart w:id="9" w:name="_Toc200784772"/>
+      <w:bookmarkStart w:id="11" w:name="_Toc200784772"/>
       <w:r>
         <w:t>Fractional Occupancy</w:t>
       </w:r>
-      <w:bookmarkEnd w:id="9"/>
+      <w:bookmarkEnd w:id="11"/>
     </w:p>
     <w:p>
       <w:r>
@@ -4409,7 +4425,11 @@
       </w:r>
       <w:proofErr w:type="spellEnd"/>
       <w:r>
-        <w:t>) how much time the HMM spends on each state at each time point on average (across trials), or (ii) how much time each subject/trial/session spends in each state (i.e. the average state probability across time, per session or subject). The former, useful for task, is computed when dim=1; the latter, useful to investigate differences in occupancies between subjects, is computed when dim=2.</w:t>
+        <w:t xml:space="preserve">) how much time the HMM spends on each state at each time point on average (across trials), or (ii) how much time each subject/trial/session spends in each state (i.e. the average state probability across time, per session or subject). The former, useful for task, is computed </w:t>
+      </w:r>
+      <w:r>
+        <w:lastRenderedPageBreak/>
+        <w:t>when dim=1; the latter, useful to investigate differences in occupancies between subjects, is computed when dim=2.</w:t>
       </w:r>
     </w:p>
     <w:p>
@@ -4487,7 +4507,6 @@
           </w:tcPr>
           <w:p>
             <w:r>
-              <w:lastRenderedPageBreak/>
               <w:t>dim</w:t>
             </w:r>
           </w:p>
@@ -4564,11 +4583,11 @@
       <w:pPr>
         <w:pStyle w:val="Heading3"/>
       </w:pPr>
-      <w:bookmarkStart w:id="10" w:name="_Toc200784773"/>
+      <w:bookmarkStart w:id="12" w:name="_Toc200784773"/>
       <w:r>
         <w:t>Viterbi Path</w:t>
       </w:r>
-      <w:bookmarkEnd w:id="10"/>
+      <w:bookmarkEnd w:id="12"/>
     </w:p>
     <w:p>
       <w:r>
@@ -4759,6 +4778,136 @@
     </w:sectPr>
   </w:body>
 </w:document>
+</file>
+
+<file path=word/comments.xml><?xml version="1.0" encoding="utf-8"?>
+<w:comments xmlns:wpc="http://schemas.microsoft.com/office/word/2010/wordprocessingCanvas" xmlns:cx="http://schemas.microsoft.com/office/drawing/2014/chartex" xmlns:cx1="http://schemas.microsoft.com/office/drawing/2015/9/8/chartex" xmlns:cx2="http://schemas.microsoft.com/office/drawing/2015/10/21/chartex" xmlns:cx3="http://schemas.microsoft.com/office/drawing/2016/5/9/chartex" xmlns:cx4="http://schemas.microsoft.com/office/drawing/2016/5/10/chartex" xmlns:cx5="http://schemas.microsoft.com/office/drawing/2016/5/11/chartex" xmlns:cx6="http://schemas.microsoft.com/office/drawing/2016/5/12/chartex" xmlns:cx7="http://schemas.microsoft.com/office/drawing/2016/5/13/chartex" xmlns:cx8="http://schemas.microsoft.com/office/drawing/2016/5/14/chartex" xmlns:mc="http://schemas.openxmlformats.org/markup-compatibility/2006" xmlns:aink="http://schemas.microsoft.com/office/drawing/2016/ink" xmlns:am3d="http://schemas.microsoft.com/office/drawing/2017/model3d" xmlns:o="urn:schemas-microsoft-com:office:office" xmlns:oel="http://schemas.microsoft.com/office/2019/extlst" xmlns:r="http://schemas.openxmlformats.org/officeDocument/2006/relationships" xmlns:m="http://schemas.openxmlformats.org/officeDocument/2006/math" xmlns:v="urn:schemas-microsoft-com:vml" xmlns:wp14="http://schemas.microsoft.com/office/word/2010/wordprocessingDrawing" xmlns:wp="http://schemas.openxmlformats.org/drawingml/2006/wordprocessingDrawing" xmlns:w10="urn:schemas-microsoft-com:office:word" xmlns:w="http://schemas.openxmlformats.org/wordprocessingml/2006/main" xmlns:w14="http://schemas.microsoft.com/office/word/2010/wordml" xmlns:w15="http://schemas.microsoft.com/office/word/2012/wordml" xmlns:w16cex="http://schemas.microsoft.com/office/word/2018/wordml/cex" xmlns:w16cid="http://schemas.microsoft.com/office/word/2016/wordml/cid" xmlns:w16="http://schemas.microsoft.com/office/word/2018/wordml" xmlns:w16du="http://schemas.microsoft.com/office/word/2023/wordml/word16du" xmlns:w16sdtdh="http://schemas.microsoft.com/office/word/2020/wordml/sdtdatahash" xmlns:w16sdtfl="http://schemas.microsoft.com/office/word/2024/wordml/sdtformatlock" xmlns:w16se="http://schemas.microsoft.com/office/word/2015/wordml/symex" xmlns:wpg="http://schemas.microsoft.com/office/word/2010/wordprocessingGroup" xmlns:wpi="http://schemas.microsoft.com/office/word/2010/wordprocessingInk" xmlns:wne="http://schemas.microsoft.com/office/word/2006/wordml" xmlns:wps="http://schemas.microsoft.com/office/word/2010/wordprocessingShape" mc:Ignorable="w14 w15 w16se w16cid w16 w16cex w16sdtdh w16sdtfl w16du wp14">
+  <w:comment w:id="7" w:author="Judy Xiaotian Li" w:date="2025-10-24T13:57:00Z" w:initials="JL">
+    <w:p>
+      <w:r>
+        <w:rPr>
+          <w:rStyle w:val="CommentReference"/>
+        </w:rPr>
+        <w:annotationRef/>
+      </w:r>
+      <w:r>
+        <w:rPr>
+          <w:color w:val="1F2227"/>
+          <w:sz w:val="20"/>
+          <w:szCs w:val="20"/>
+        </w:rPr>
+        <w:t>HMM-MAR wiki: The toolbox can be applied to any data modality (EEG,MEG,fMRI,ECoG,etc). However, although the HMM is a general framework, different configurations can adapt better to the different modalities.</w:t>
+      </w:r>
+    </w:p>
+    <w:p>
+      <w:r>
+        <w:rPr>
+          <w:color w:val="1F2227"/>
+          <w:sz w:val="20"/>
+          <w:szCs w:val="20"/>
+        </w:rPr>
+        <w:t xml:space="preserve">In particular, we found that using a Gaussian observation model (i.e. set the MAR order to zero) works well for whole-brain fMRI and is easier to link to the existing literature. Depending on your question, you might consider to let the covariance be shared for all states (see </w:t>
+      </w:r>
+      <w:r>
+        <w:rPr>
+          <w:b/>
+          <w:bCs/>
+          <w:i/>
+          <w:iCs/>
+          <w:color w:val="1F2227"/>
+          <w:sz w:val="20"/>
+          <w:szCs w:val="20"/>
+        </w:rPr>
+        <w:t>options.covtype</w:t>
+      </w:r>
+      <w:r>
+        <w:rPr>
+          <w:color w:val="1F2227"/>
+          <w:sz w:val="20"/>
+          <w:szCs w:val="20"/>
+        </w:rPr>
+        <w:t xml:space="preserve"> below) such that the states are based on just activation changes, or you might prefer to avoid modelling the mean (</w:t>
+      </w:r>
+      <w:r>
+        <w:rPr>
+          <w:b/>
+          <w:bCs/>
+          <w:i/>
+          <w:iCs/>
+          <w:color w:val="1F2227"/>
+          <w:sz w:val="20"/>
+          <w:szCs w:val="20"/>
+        </w:rPr>
+        <w:t>options.zeromean</w:t>
+      </w:r>
+      <w:r>
+        <w:rPr>
+          <w:color w:val="1F2227"/>
+          <w:sz w:val="20"/>
+          <w:szCs w:val="20"/>
+        </w:rPr>
+        <w:t>) such that the states are distinct only in terms of their functional connectivity (</w:t>
+      </w:r>
+      <w:hyperlink r:id="rId1" w:history="1">
+        <w:r>
+          <w:rPr>
+            <w:rStyle w:val="Hyperlink"/>
+            <w:sz w:val="20"/>
+            <w:szCs w:val="20"/>
+          </w:rPr>
+          <w:t>Vidaurre et al. 2021</w:t>
+        </w:r>
+      </w:hyperlink>
+      <w:r>
+        <w:rPr>
+          <w:color w:val="1F2227"/>
+          <w:sz w:val="20"/>
+          <w:szCs w:val="20"/>
+        </w:rPr>
+        <w:t xml:space="preserve">). </w:t>
+      </w:r>
+    </w:p>
+  </w:comment>
+  <w:comment w:id="8" w:author="Judy Xiaotian Li" w:date="2025-10-24T14:04:00Z" w:initials="JL">
+    <w:p>
+      <w:r>
+        <w:rPr>
+          <w:rStyle w:val="CommentReference"/>
+        </w:rPr>
+        <w:annotationRef/>
+      </w:r>
+      <w:r>
+        <w:rPr>
+          <w:sz w:val="20"/>
+          <w:szCs w:val="20"/>
+        </w:rPr>
+        <w:t>Above is more valid for resting state fMRI. Since we are looking at fMRI whilst watching video and have a relatively high sampling rate (0.8), order = 1 makes sense</w:t>
+      </w:r>
+    </w:p>
+    <w:p/>
+  </w:comment>
+</w:comments>
+</file>
+
+<file path=word/commentsExtended.xml><?xml version="1.0" encoding="utf-8"?>
+<w15:commentsEx xmlns:wpc="http://schemas.microsoft.com/office/word/2010/wordprocessingCanvas" xmlns:cx="http://schemas.microsoft.com/office/drawing/2014/chartex" xmlns:cx1="http://schemas.microsoft.com/office/drawing/2015/9/8/chartex" xmlns:cx2="http://schemas.microsoft.com/office/drawing/2015/10/21/chartex" xmlns:cx3="http://schemas.microsoft.com/office/drawing/2016/5/9/chartex" xmlns:cx4="http://schemas.microsoft.com/office/drawing/2016/5/10/chartex" xmlns:cx5="http://schemas.microsoft.com/office/drawing/2016/5/11/chartex" xmlns:cx6="http://schemas.microsoft.com/office/drawing/2016/5/12/chartex" xmlns:cx7="http://schemas.microsoft.com/office/drawing/2016/5/13/chartex" xmlns:cx8="http://schemas.microsoft.com/office/drawing/2016/5/14/chartex" xmlns:mc="http://schemas.openxmlformats.org/markup-compatibility/2006" xmlns:aink="http://schemas.microsoft.com/office/drawing/2016/ink" xmlns:am3d="http://schemas.microsoft.com/office/drawing/2017/model3d" xmlns:o="urn:schemas-microsoft-com:office:office" xmlns:oel="http://schemas.microsoft.com/office/2019/extlst" xmlns:r="http://schemas.openxmlformats.org/officeDocument/2006/relationships" xmlns:m="http://schemas.openxmlformats.org/officeDocument/2006/math" xmlns:v="urn:schemas-microsoft-com:vml" xmlns:wp14="http://schemas.microsoft.com/office/word/2010/wordprocessingDrawing" xmlns:wp="http://schemas.openxmlformats.org/drawingml/2006/wordprocessingDrawing" xmlns:w10="urn:schemas-microsoft-com:office:word" xmlns:w="http://schemas.openxmlformats.org/wordprocessingml/2006/main" xmlns:w14="http://schemas.microsoft.com/office/word/2010/wordml" xmlns:w15="http://schemas.microsoft.com/office/word/2012/wordml" xmlns:w16cex="http://schemas.microsoft.com/office/word/2018/wordml/cex" xmlns:w16cid="http://schemas.microsoft.com/office/word/2016/wordml/cid" xmlns:w16="http://schemas.microsoft.com/office/word/2018/wordml" xmlns:w16du="http://schemas.microsoft.com/office/word/2023/wordml/word16du" xmlns:w16sdtdh="http://schemas.microsoft.com/office/word/2020/wordml/sdtdatahash" xmlns:w16sdtfl="http://schemas.microsoft.com/office/word/2024/wordml/sdtformatlock" xmlns:w16se="http://schemas.microsoft.com/office/word/2015/wordml/symex" xmlns:wpg="http://schemas.microsoft.com/office/word/2010/wordprocessingGroup" xmlns:wpi="http://schemas.microsoft.com/office/word/2010/wordprocessingInk" xmlns:wne="http://schemas.microsoft.com/office/word/2006/wordml" xmlns:wps="http://schemas.microsoft.com/office/word/2010/wordprocessingShape" mc:Ignorable="w14 w15 w16se w16cid w16 w16cex w16sdtdh w16sdtfl w16du wp14">
+  <w15:commentEx w15:paraId="5D15F9B7" w15:done="0"/>
+  <w15:commentEx w15:paraId="181AB3A8" w15:paraIdParent="5D15F9B7" w15:done="0"/>
+</w15:commentsEx>
+</file>
+
+<file path=word/commentsExtensible.xml><?xml version="1.0" encoding="utf-8"?>
+<w16cex:commentsExtensible xmlns:wpc="http://schemas.microsoft.com/office/word/2010/wordprocessingCanvas" xmlns:cx="http://schemas.microsoft.com/office/drawing/2014/chartex" xmlns:cx1="http://schemas.microsoft.com/office/drawing/2015/9/8/chartex" xmlns:cx2="http://schemas.microsoft.com/office/drawing/2015/10/21/chartex" xmlns:cx3="http://schemas.microsoft.com/office/drawing/2016/5/9/chartex" xmlns:cx4="http://schemas.microsoft.com/office/drawing/2016/5/10/chartex" xmlns:cx5="http://schemas.microsoft.com/office/drawing/2016/5/11/chartex" xmlns:cx6="http://schemas.microsoft.com/office/drawing/2016/5/12/chartex" xmlns:cx7="http://schemas.microsoft.com/office/drawing/2016/5/13/chartex" xmlns:cx8="http://schemas.microsoft.com/office/drawing/2016/5/14/chartex" xmlns:cr="http://schemas.microsoft.com/office/comments/2020/reactions" xmlns:mc="http://schemas.openxmlformats.org/markup-compatibility/2006" xmlns:aink="http://schemas.microsoft.com/office/drawing/2016/ink" xmlns:am3d="http://schemas.microsoft.com/office/drawing/2017/model3d" xmlns:o="urn:schemas-microsoft-com:office:office" xmlns:oel="http://schemas.microsoft.com/office/2019/extlst" xmlns:r="http://schemas.openxmlformats.org/officeDocument/2006/relationships" xmlns:m="http://schemas.openxmlformats.org/officeDocument/2006/math" xmlns:v="urn:schemas-microsoft-com:vml" xmlns:wp14="http://schemas.microsoft.com/office/word/2010/wordprocessingDrawing" xmlns:wp="http://schemas.openxmlformats.org/drawingml/2006/wordprocessingDrawing" xmlns:w10="urn:schemas-microsoft-com:office:word" xmlns:w="http://schemas.openxmlformats.org/wordprocessingml/2006/main" xmlns:w14="http://schemas.microsoft.com/office/word/2010/wordml" xmlns:w15="http://schemas.microsoft.com/office/word/2012/wordml" xmlns:w16cex="http://schemas.microsoft.com/office/word/2018/wordml/cex" xmlns:w16cid="http://schemas.microsoft.com/office/word/2016/wordml/cid" xmlns:w16="http://schemas.microsoft.com/office/word/2018/wordml" xmlns:w16du="http://schemas.microsoft.com/office/word/2023/wordml/word16du" xmlns:w16sdtdh="http://schemas.microsoft.com/office/word/2020/wordml/sdtdatahash" xmlns:w16sdtfl="http://schemas.microsoft.com/office/word/2024/wordml/sdtformatlock" xmlns:w16se="http://schemas.microsoft.com/office/word/2015/wordml/symex" xmlns:wpg="http://schemas.microsoft.com/office/word/2010/wordprocessingGroup" xmlns:wpi="http://schemas.microsoft.com/office/word/2010/wordprocessingInk" xmlns:wne="http://schemas.microsoft.com/office/word/2006/wordml" xmlns:wps="http://schemas.microsoft.com/office/word/2010/wordprocessingShape" mc:Ignorable="w14 w15 w16se w16cid w16 w16cex w16sdtdh w16sdtfl cr w16du wp14">
+  <w16cex:commentExtensible w16cex:durableId="284ADA3C" w16cex:dateUtc="2025-10-24T02:57:00Z"/>
+  <w16cex:commentExtensible w16cex:durableId="3089B270" w16cex:dateUtc="2025-10-24T03:04:00Z"/>
+</w16cex:commentsExtensible>
+</file>
+
+<file path=word/commentsIds.xml><?xml version="1.0" encoding="utf-8"?>
+<w16cid:commentsIds xmlns:wpc="http://schemas.microsoft.com/office/word/2010/wordprocessingCanvas" xmlns:cx="http://schemas.microsoft.com/office/drawing/2014/chartex" xmlns:cx1="http://schemas.microsoft.com/office/drawing/2015/9/8/chartex" xmlns:cx2="http://schemas.microsoft.com/office/drawing/2015/10/21/chartex" xmlns:cx3="http://schemas.microsoft.com/office/drawing/2016/5/9/chartex" xmlns:cx4="http://schemas.microsoft.com/office/drawing/2016/5/10/chartex" xmlns:cx5="http://schemas.microsoft.com/office/drawing/2016/5/11/chartex" xmlns:cx6="http://schemas.microsoft.com/office/drawing/2016/5/12/chartex" xmlns:cx7="http://schemas.microsoft.com/office/drawing/2016/5/13/chartex" xmlns:cx8="http://schemas.microsoft.com/office/drawing/2016/5/14/chartex" xmlns:mc="http://schemas.openxmlformats.org/markup-compatibility/2006" xmlns:aink="http://schemas.microsoft.com/office/drawing/2016/ink" xmlns:am3d="http://schemas.microsoft.com/office/drawing/2017/model3d" xmlns:o="urn:schemas-microsoft-com:office:office" xmlns:oel="http://schemas.microsoft.com/office/2019/extlst" xmlns:r="http://schemas.openxmlformats.org/officeDocument/2006/relationships" xmlns:m="http://schemas.openxmlformats.org/officeDocument/2006/math" xmlns:v="urn:schemas-microsoft-com:vml" xmlns:wp14="http://schemas.microsoft.com/office/word/2010/wordprocessingDrawing" xmlns:wp="http://schemas.openxmlformats.org/drawingml/2006/wordprocessingDrawing" xmlns:w10="urn:schemas-microsoft-com:office:word" xmlns:w="http://schemas.openxmlformats.org/wordprocessingml/2006/main" xmlns:w14="http://schemas.microsoft.com/office/word/2010/wordml" xmlns:w15="http://schemas.microsoft.com/office/word/2012/wordml" xmlns:w16cex="http://schemas.microsoft.com/office/word/2018/wordml/cex" xmlns:w16cid="http://schemas.microsoft.com/office/word/2016/wordml/cid" xmlns:w16="http://schemas.microsoft.com/office/word/2018/wordml" xmlns:w16du="http://schemas.microsoft.com/office/word/2023/wordml/word16du" xmlns:w16sdtdh="http://schemas.microsoft.com/office/word/2020/wordml/sdtdatahash" xmlns:w16sdtfl="http://schemas.microsoft.com/office/word/2024/wordml/sdtformatlock" xmlns:w16se="http://schemas.microsoft.com/office/word/2015/wordml/symex" xmlns:wpg="http://schemas.microsoft.com/office/word/2010/wordprocessingGroup" xmlns:wpi="http://schemas.microsoft.com/office/word/2010/wordprocessingInk" xmlns:wne="http://schemas.microsoft.com/office/word/2006/wordml" xmlns:wps="http://schemas.microsoft.com/office/word/2010/wordprocessingShape" mc:Ignorable="w14 w15 w16se w16cid w16 w16cex w16sdtdh w16sdtfl w16du wp14">
+  <w16cid:commentId w16cid:paraId="5D15F9B7" w16cid:durableId="284ADA3C"/>
+  <w16cid:commentId w16cid:paraId="181AB3A8" w16cid:durableId="3089B270"/>
+</w16cid:commentsIds>
 </file>
 
 <file path=word/numbering.xml><?xml version="1.0" encoding="utf-8"?>
@@ -5109,6 +5258,14 @@
     <w:abstractNumId w:val="1"/>
   </w:num>
 </w:numbering>
+</file>
+
+<file path=word/people.xml><?xml version="1.0" encoding="utf-8"?>
+<w15:people xmlns:wpc="http://schemas.microsoft.com/office/word/2010/wordprocessingCanvas" xmlns:cx="http://schemas.microsoft.com/office/drawing/2014/chartex" xmlns:cx1="http://schemas.microsoft.com/office/drawing/2015/9/8/chartex" xmlns:cx2="http://schemas.microsoft.com/office/drawing/2015/10/21/chartex" xmlns:cx3="http://schemas.microsoft.com/office/drawing/2016/5/9/chartex" xmlns:cx4="http://schemas.microsoft.com/office/drawing/2016/5/10/chartex" xmlns:cx5="http://schemas.microsoft.com/office/drawing/2016/5/11/chartex" xmlns:cx6="http://schemas.microsoft.com/office/drawing/2016/5/12/chartex" xmlns:cx7="http://schemas.microsoft.com/office/drawing/2016/5/13/chartex" xmlns:cx8="http://schemas.microsoft.com/office/drawing/2016/5/14/chartex" xmlns:mc="http://schemas.openxmlformats.org/markup-compatibility/2006" xmlns:aink="http://schemas.microsoft.com/office/drawing/2016/ink" xmlns:am3d="http://schemas.microsoft.com/office/drawing/2017/model3d" xmlns:o="urn:schemas-microsoft-com:office:office" xmlns:oel="http://schemas.microsoft.com/office/2019/extlst" xmlns:r="http://schemas.openxmlformats.org/officeDocument/2006/relationships" xmlns:m="http://schemas.openxmlformats.org/officeDocument/2006/math" xmlns:v="urn:schemas-microsoft-com:vml" xmlns:wp14="http://schemas.microsoft.com/office/word/2010/wordprocessingDrawing" xmlns:wp="http://schemas.openxmlformats.org/drawingml/2006/wordprocessingDrawing" xmlns:w10="urn:schemas-microsoft-com:office:word" xmlns:w="http://schemas.openxmlformats.org/wordprocessingml/2006/main" xmlns:w14="http://schemas.microsoft.com/office/word/2010/wordml" xmlns:w15="http://schemas.microsoft.com/office/word/2012/wordml" xmlns:w16cex="http://schemas.microsoft.com/office/word/2018/wordml/cex" xmlns:w16cid="http://schemas.microsoft.com/office/word/2016/wordml/cid" xmlns:w16="http://schemas.microsoft.com/office/word/2018/wordml" xmlns:w16du="http://schemas.microsoft.com/office/word/2023/wordml/word16du" xmlns:w16sdtdh="http://schemas.microsoft.com/office/word/2020/wordml/sdtdatahash" xmlns:w16sdtfl="http://schemas.microsoft.com/office/word/2024/wordml/sdtformatlock" xmlns:w16se="http://schemas.microsoft.com/office/word/2015/wordml/symex" xmlns:wpg="http://schemas.microsoft.com/office/word/2010/wordprocessingGroup" xmlns:wpi="http://schemas.microsoft.com/office/word/2010/wordprocessingInk" xmlns:wne="http://schemas.microsoft.com/office/word/2006/wordml" xmlns:wps="http://schemas.microsoft.com/office/word/2010/wordprocessingShape" mc:Ignorable="w14 w15 w16se w16cid w16 w16cex w16sdtdh w16sdtfl w16du wp14">
+  <w15:person w15:author="Judy Xiaotian Li">
+    <w15:presenceInfo w15:providerId="AD" w15:userId="S::juli5975@uni.sydney.edu.au::21bf6feb-e1f3-476f-8438-e707ba11c754"/>
+  </w15:person>
+</w15:people>
 </file>
 
 <file path=word/styles.xml><?xml version="1.0" encoding="utf-8"?>
@@ -6282,6 +6439,86 @@
       <w:rFonts w:ascii="Aptos" w:hAnsi="Aptos"/>
     </w:rPr>
   </w:style>
+  <w:style w:type="character" w:styleId="CommentReference">
+    <w:name w:val="annotation reference"/>
+    <w:basedOn w:val="DefaultParagraphFont"/>
+    <w:uiPriority w:val="99"/>
+    <w:semiHidden/>
+    <w:unhideWhenUsed/>
+    <w:rsid w:val="00A10F36"/>
+    <w:rPr>
+      <w:sz w:val="16"/>
+      <w:szCs w:val="16"/>
+    </w:rPr>
+  </w:style>
+  <w:style w:type="paragraph" w:styleId="CommentText">
+    <w:name w:val="annotation text"/>
+    <w:basedOn w:val="Normal"/>
+    <w:link w:val="CommentTextChar"/>
+    <w:uiPriority w:val="99"/>
+    <w:semiHidden/>
+    <w:unhideWhenUsed/>
+    <w:rsid w:val="00A10F36"/>
+    <w:pPr>
+      <w:spacing w:line="240" w:lineRule="auto"/>
+    </w:pPr>
+    <w:rPr>
+      <w:sz w:val="20"/>
+      <w:szCs w:val="20"/>
+    </w:rPr>
+  </w:style>
+  <w:style w:type="character" w:customStyle="1" w:styleId="CommentTextChar">
+    <w:name w:val="Comment Text Char"/>
+    <w:basedOn w:val="DefaultParagraphFont"/>
+    <w:link w:val="CommentText"/>
+    <w:uiPriority w:val="99"/>
+    <w:semiHidden/>
+    <w:rsid w:val="00A10F36"/>
+    <w:rPr>
+      <w:sz w:val="20"/>
+      <w:szCs w:val="20"/>
+    </w:rPr>
+  </w:style>
+  <w:style w:type="paragraph" w:styleId="CommentSubject">
+    <w:name w:val="annotation subject"/>
+    <w:basedOn w:val="CommentText"/>
+    <w:next w:val="CommentText"/>
+    <w:link w:val="CommentSubjectChar"/>
+    <w:uiPriority w:val="99"/>
+    <w:semiHidden/>
+    <w:unhideWhenUsed/>
+    <w:rsid w:val="00A10F36"/>
+    <w:rPr>
+      <w:b/>
+      <w:bCs/>
+    </w:rPr>
+  </w:style>
+  <w:style w:type="character" w:customStyle="1" w:styleId="CommentSubjectChar">
+    <w:name w:val="Comment Subject Char"/>
+    <w:basedOn w:val="CommentTextChar"/>
+    <w:link w:val="CommentSubject"/>
+    <w:uiPriority w:val="99"/>
+    <w:semiHidden/>
+    <w:rsid w:val="00A10F36"/>
+    <w:rPr>
+      <w:b/>
+      <w:bCs/>
+      <w:sz w:val="20"/>
+      <w:szCs w:val="20"/>
+    </w:rPr>
+  </w:style>
+  <w:style w:type="character" w:styleId="UnresolvedMention">
+    <w:name w:val="Unresolved Mention"/>
+    <w:basedOn w:val="DefaultParagraphFont"/>
+    <w:uiPriority w:val="99"/>
+    <w:semiHidden/>
+    <w:unhideWhenUsed/>
+    <w:rsid w:val="00A10F36"/>
+    <w:rPr>
+      <w:color w:val="605E5C"/>
+      <w:shd w:val="clear" w:color="auto" w:fill="E1DFDD"/>
+    </w:rPr>
+  </w:style>
 </w:styles>
 </file>
 

</xml_diff>